<commit_message>
gen lai hop dong
</commit_message>
<xml_diff>
--- a/BaoHiem/HopDong_01_Nguyễn Lâm Sinh_BH.docx
+++ b/BaoHiem/HopDong_01_Nguyễn Lâm Sinh_BH.docx
@@ -823,7 +823,19 @@
         <w:rPr>
           <w:color w:val="000000"/>
         </w:rPr>
-        <w:t>do Cục CSQLHC về TTXH cấp</w:t>
+        <w:t xml:space="preserve">do </w:t>
+      </w:r>
+      <w:r>
+        <w:rPr>
+          <w:color w:val="000000"/>
+        </w:rPr>
+        <w:t>Cục CSQLHC về TTXH</w:t>
+      </w:r>
+      <w:r>
+        <w:rPr>
+          <w:color w:val="000000"/>
+        </w:rPr>
+        <w:t xml:space="preserve"> cấp</w:t>
       </w:r>
     </w:p>
     <w:p>

</xml_diff>